<commit_message>
Started my individual Report
</commit_message>
<xml_diff>
--- a/Research Papers/How my paper would look like.docx
+++ b/Research Papers/How my paper would look like.docx
@@ -87,6 +87,138 @@
         </w:rPr>
         <w:t xml:space="preserve"> against their will.</w:t>
       </w:r>
+    </w:p>
+    <w:p>
+      <w:pPr>
+        <w:pStyle w:val="ListParagraph"/>
+        <w:numPr>
+          <w:ilvl w:val="0"/>
+          <w:numId w:val="1"/>
+        </w:numPr>
+      </w:pPr>
+      <w:r>
+        <w:rPr>
+          <w:b/>
+        </w:rPr>
+        <w:t>Introduction</w:t>
+      </w:r>
+      <w:r>
+        <w:t xml:space="preserve"> ( Explain in more detail why I am doing this, how will it help)</w:t>
+      </w:r>
+    </w:p>
+    <w:p>
+      <w:pPr>
+        <w:pStyle w:val="ListParagraph"/>
+        <w:numPr>
+          <w:ilvl w:val="1"/>
+          <w:numId w:val="1"/>
+        </w:numPr>
+      </w:pPr>
+      <w:r>
+        <w:t xml:space="preserve">What are the Aims </w:t>
+      </w:r>
+      <w:r>
+        <w:t>of this project</w:t>
+      </w:r>
+    </w:p>
+    <w:p>
+      <w:pPr>
+        <w:pStyle w:val="ListParagraph"/>
+        <w:numPr>
+          <w:ilvl w:val="1"/>
+          <w:numId w:val="1"/>
+        </w:numPr>
+      </w:pPr>
+      <w:r>
+        <w:t>Approach taken (Graph visualisation, look more detail in shujin powerpoiint he send at start of this)</w:t>
+      </w:r>
+    </w:p>
+    <w:p>
+      <w:pPr>
+        <w:pStyle w:val="ListParagraph"/>
+        <w:numPr>
+          <w:ilvl w:val="1"/>
+          <w:numId w:val="1"/>
+        </w:numPr>
+      </w:pPr>
+      <w:r>
+        <w:t>What will this paper talk about</w:t>
+      </w:r>
+    </w:p>
+    <w:p>
+      <w:pPr>
+        <w:pStyle w:val="ListParagraph"/>
+        <w:numPr>
+          <w:ilvl w:val="2"/>
+          <w:numId w:val="1"/>
+        </w:numPr>
+      </w:pPr>
+      <w:r>
+        <w:t>The issue, (How people are using similar passwords for everything, its all related ot some pattern. Try and find a paper showing that.</w:t>
+      </w:r>
+    </w:p>
+    <w:p>
+      <w:pPr>
+        <w:pStyle w:val="ListParagraph"/>
+        <w:numPr>
+          <w:ilvl w:val="2"/>
+          <w:numId w:val="1"/>
+        </w:numPr>
+      </w:pPr>
+      <w:r>
+        <w:t>How I did it (languages used, reason for doing certain things)</w:t>
+      </w:r>
+    </w:p>
+    <w:p>
+      <w:pPr>
+        <w:pStyle w:val="ListParagraph"/>
+        <w:numPr>
+          <w:ilvl w:val="2"/>
+          <w:numId w:val="1"/>
+        </w:numPr>
+      </w:pPr>
+      <w:r>
+        <w:t>What it can do</w:t>
+      </w:r>
+    </w:p>
+    <w:p>
+      <w:pPr>
+        <w:pStyle w:val="ListParagraph"/>
+        <w:numPr>
+          <w:ilvl w:val="3"/>
+          <w:numId w:val="1"/>
+        </w:numPr>
+      </w:pPr>
+      <w:r>
+        <w:t>What it can potentially do</w:t>
+      </w:r>
+    </w:p>
+    <w:p>
+      <w:pPr>
+        <w:pStyle w:val="ListParagraph"/>
+        <w:numPr>
+          <w:ilvl w:val="2"/>
+          <w:numId w:val="1"/>
+        </w:numPr>
+      </w:pPr>
+      <w:r>
+        <w:t>Result examples</w:t>
+      </w:r>
+    </w:p>
+    <w:p>
+      <w:pPr>
+        <w:pStyle w:val="ListParagraph"/>
+        <w:numPr>
+          <w:ilvl w:val="2"/>
+          <w:numId w:val="1"/>
+        </w:numPr>
+      </w:pPr>
+      <w:r>
+        <w:t>Conclusion</w:t>
+      </w:r>
+      <w:r>
+        <w:t>k</w:t>
+      </w:r>
       <w:bookmarkStart w:id="0" w:name="_GoBack"/>
       <w:bookmarkEnd w:id="0"/>
     </w:p>
@@ -97,15 +229,15 @@
           <w:ilvl w:val="0"/>
           <w:numId w:val="1"/>
         </w:numPr>
-      </w:pPr>
-      <w:r>
-        <w:rPr>
-          <w:b/>
-        </w:rPr>
-        <w:t>Introduction</w:t>
-      </w:r>
-      <w:r>
-        <w:t xml:space="preserve"> ( Explain in more detail why I am doing this, how will it help)</w:t>
+        <w:rPr>
+          <w:b/>
+        </w:rPr>
+      </w:pPr>
+      <w:r>
+        <w:rPr>
+          <w:b/>
+        </w:rPr>
+        <w:t>The Issue</w:t>
       </w:r>
     </w:p>
     <w:p>
@@ -115,12 +247,33 @@
           <w:ilvl w:val="1"/>
           <w:numId w:val="1"/>
         </w:numPr>
-      </w:pPr>
-      <w:r>
-        <w:t xml:space="preserve">What are the Aims </w:t>
-      </w:r>
-      <w:r>
-        <w:t>of this project</w:t>
+        <w:rPr>
+          <w:b/>
+        </w:rPr>
+      </w:pPr>
+      <w:r>
+        <w:rPr>
+          <w:b/>
+        </w:rPr>
+        <w:t>What is the issue</w:t>
+      </w:r>
+    </w:p>
+    <w:p>
+      <w:pPr>
+        <w:pStyle w:val="ListParagraph"/>
+        <w:numPr>
+          <w:ilvl w:val="2"/>
+          <w:numId w:val="1"/>
+        </w:numPr>
+        <w:rPr>
+          <w:b/>
+        </w:rPr>
+      </w:pPr>
+      <w:r>
+        <w:rPr>
+          <w:b/>
+        </w:rPr>
+        <w:t xml:space="preserve">Users creating simple passwords (talk about why they do it, issues such as dictionary attacks end up happening) </w:t>
       </w:r>
     </w:p>
     <w:p>
@@ -130,9 +283,63 @@
           <w:ilvl w:val="1"/>
           <w:numId w:val="1"/>
         </w:numPr>
-      </w:pPr>
-      <w:r>
-        <w:t>Approach taken (Graph visualisation, look more detail in shujin powerpoiint he send at start of this)</w:t>
+        <w:rPr>
+          <w:b/>
+        </w:rPr>
+      </w:pPr>
+      <w:r>
+        <w:rPr>
+          <w:b/>
+        </w:rPr>
+        <w:t>What</w:t>
+      </w:r>
+      <w:r>
+        <w:rPr>
+          <w:b/>
+        </w:rPr>
+        <w:t xml:space="preserve"> </w:t>
+      </w:r>
+      <w:r>
+        <w:rPr>
+          <w:b/>
+        </w:rPr>
+        <w:t>has been done to try and prevent this by companies, researchers etc.</w:t>
+      </w:r>
+    </w:p>
+    <w:p>
+      <w:pPr>
+        <w:pStyle w:val="ListParagraph"/>
+        <w:numPr>
+          <w:ilvl w:val="2"/>
+          <w:numId w:val="1"/>
+        </w:numPr>
+        <w:rPr>
+          <w:b/>
+        </w:rPr>
+      </w:pPr>
+      <w:r>
+        <w:rPr>
+          <w:b/>
+        </w:rPr>
+        <w:t>Password meters not helping enough</w:t>
+      </w:r>
+    </w:p>
+    <w:p>
+      <w:pPr>
+        <w:pStyle w:val="ListParagraph"/>
+        <w:numPr>
+          <w:ilvl w:val="0"/>
+          <w:numId w:val="1"/>
+        </w:numPr>
+        <w:rPr>
+          <w:b/>
+        </w:rPr>
+      </w:pPr>
+      <w:r>
+        <w:rPr>
+          <w:b/>
+        </w:rPr>
+        <w:t>About the Password Universe</w:t>
       </w:r>
     </w:p>
     <w:p>
@@ -142,44 +349,38 @@
           <w:ilvl w:val="1"/>
           <w:numId w:val="1"/>
         </w:numPr>
-      </w:pPr>
-      <w:r>
-        <w:t>What will this paper talk about</w:t>
-      </w:r>
-    </w:p>
-    <w:p>
-      <w:pPr>
-        <w:pStyle w:val="ListParagraph"/>
-        <w:numPr>
-          <w:ilvl w:val="2"/>
-          <w:numId w:val="1"/>
-        </w:numPr>
-      </w:pPr>
-      <w:r>
-        <w:t>The issue, (How people are using similar passwords for everything, its all related ot some pattern. Try and find a paper showing that.</w:t>
-      </w:r>
-    </w:p>
-    <w:p>
-      <w:pPr>
-        <w:pStyle w:val="ListParagraph"/>
-        <w:numPr>
-          <w:ilvl w:val="2"/>
-          <w:numId w:val="1"/>
-        </w:numPr>
-      </w:pPr>
-      <w:r>
-        <w:t>How I did it (languages used, reason for doing certain things)</w:t>
-      </w:r>
-    </w:p>
-    <w:p>
-      <w:pPr>
-        <w:pStyle w:val="ListParagraph"/>
-        <w:numPr>
-          <w:ilvl w:val="2"/>
-          <w:numId w:val="1"/>
-        </w:numPr>
-      </w:pPr>
-      <w:r>
+        <w:rPr>
+          <w:b/>
+        </w:rPr>
+      </w:pPr>
+      <w:r>
+        <w:rPr>
+          <w:b/>
+        </w:rPr>
+        <w:t xml:space="preserve">Languages used, techniques used, reasons, </w:t>
+      </w:r>
+      <w:r>
+        <w:rPr>
+          <w:b/>
+        </w:rPr>
+        <w:t>different databases, etc.</w:t>
+      </w:r>
+    </w:p>
+    <w:p>
+      <w:pPr>
+        <w:pStyle w:val="ListParagraph"/>
+        <w:numPr>
+          <w:ilvl w:val="1"/>
+          <w:numId w:val="1"/>
+        </w:numPr>
+        <w:rPr>
+          <w:b/>
+        </w:rPr>
+      </w:pPr>
+      <w:r>
+        <w:rPr>
+          <w:b/>
+        </w:rPr>
         <w:t>What it can do</w:t>
       </w:r>
     </w:p>
@@ -187,11 +388,17 @@
       <w:pPr>
         <w:pStyle w:val="ListParagraph"/>
         <w:numPr>
-          <w:ilvl w:val="3"/>
-          <w:numId w:val="1"/>
-        </w:numPr>
-      </w:pPr>
-      <w:r>
+          <w:ilvl w:val="1"/>
+          <w:numId w:val="1"/>
+        </w:numPr>
+        <w:rPr>
+          <w:b/>
+        </w:rPr>
+      </w:pPr>
+      <w:r>
+        <w:rPr>
+          <w:b/>
+        </w:rPr>
         <w:t>What it can potentially do</w:t>
       </w:r>
     </w:p>
@@ -199,24 +406,18 @@
       <w:pPr>
         <w:pStyle w:val="ListParagraph"/>
         <w:numPr>
-          <w:ilvl w:val="2"/>
-          <w:numId w:val="1"/>
-        </w:numPr>
-      </w:pPr>
-      <w:r>
-        <w:t>Result examples</w:t>
-      </w:r>
-    </w:p>
-    <w:p>
-      <w:pPr>
-        <w:pStyle w:val="ListParagraph"/>
-        <w:numPr>
-          <w:ilvl w:val="2"/>
-          <w:numId w:val="1"/>
-        </w:numPr>
-      </w:pPr>
-      <w:r>
-        <w:t>Conclusion</w:t>
+          <w:ilvl w:val="1"/>
+          <w:numId w:val="1"/>
+        </w:numPr>
+        <w:rPr>
+          <w:b/>
+        </w:rPr>
+      </w:pPr>
+      <w:r>
+        <w:rPr>
+          <w:b/>
+        </w:rPr>
+        <w:t>Issues</w:t>
       </w:r>
     </w:p>
     <w:p>
@@ -234,7 +435,7 @@
         <w:rPr>
           <w:b/>
         </w:rPr>
-        <w:t>The Issue</w:t>
+        <w:t>Results</w:t>
       </w:r>
     </w:p>
     <w:p>
@@ -252,25 +453,7 @@
         <w:rPr>
           <w:b/>
         </w:rPr>
-        <w:t>What is the issue</w:t>
-      </w:r>
-    </w:p>
-    <w:p>
-      <w:pPr>
-        <w:pStyle w:val="ListParagraph"/>
-        <w:numPr>
-          <w:ilvl w:val="2"/>
-          <w:numId w:val="1"/>
-        </w:numPr>
-        <w:rPr>
-          <w:b/>
-        </w:rPr>
-      </w:pPr>
-      <w:r>
-        <w:rPr>
-          <w:b/>
-        </w:rPr>
-        <w:t xml:space="preserve">Users creating simple passwords (talk about why they do it, issues such as dictionary attacks end up happening) </w:t>
+        <w:t>Comparing different passwords with different databases.</w:t>
       </w:r>
     </w:p>
     <w:p>
@@ -288,37 +471,7 @@
         <w:rPr>
           <w:b/>
         </w:rPr>
-        <w:t>What</w:t>
-      </w:r>
-      <w:r>
-        <w:rPr>
-          <w:b/>
-        </w:rPr>
-        <w:t xml:space="preserve"> </w:t>
-      </w:r>
-      <w:r>
-        <w:rPr>
-          <w:b/>
-        </w:rPr>
-        <w:t>has been done to try and prevent this by companies, researchers etc.</w:t>
-      </w:r>
-    </w:p>
-    <w:p>
-      <w:pPr>
-        <w:pStyle w:val="ListParagraph"/>
-        <w:numPr>
-          <w:ilvl w:val="2"/>
-          <w:numId w:val="1"/>
-        </w:numPr>
-        <w:rPr>
-          <w:b/>
-        </w:rPr>
-      </w:pPr>
-      <w:r>
-        <w:rPr>
-          <w:b/>
-        </w:rPr>
-        <w:t>Password meters not helping enough</w:t>
+        <w:t>Compare different size databases.</w:t>
       </w:r>
     </w:p>
     <w:p>
@@ -336,7 +489,7 @@
         <w:rPr>
           <w:b/>
         </w:rPr>
-        <w:t>About the Password Universe</w:t>
+        <w:t>Issues</w:t>
       </w:r>
     </w:p>
     <w:p>
@@ -354,13 +507,7 @@
         <w:rPr>
           <w:b/>
         </w:rPr>
-        <w:t xml:space="preserve">Languages used, techniques used, reasons, </w:t>
-      </w:r>
-      <w:r>
-        <w:rPr>
-          <w:b/>
-        </w:rPr>
-        <w:t>different databases, etc.</w:t>
+        <w:t>Takes too long to render</w:t>
       </w:r>
     </w:p>
     <w:p>
@@ -378,7 +525,13 @@
         <w:rPr>
           <w:b/>
         </w:rPr>
-        <w:t>What it can do</w:t>
+        <w:t xml:space="preserve">Zooming is not ideal, </w:t>
+      </w:r>
+      <w:r>
+        <w:rPr>
+          <w:b/>
+        </w:rPr>
+        <w:t>spreading gets ruined</w:t>
       </w:r>
     </w:p>
     <w:p>
@@ -396,79 +549,7 @@
         <w:rPr>
           <w:b/>
         </w:rPr>
-        <w:t>What it can potentially do</w:t>
-      </w:r>
-    </w:p>
-    <w:p>
-      <w:pPr>
-        <w:pStyle w:val="ListParagraph"/>
-        <w:numPr>
-          <w:ilvl w:val="1"/>
-          <w:numId w:val="1"/>
-        </w:numPr>
-        <w:rPr>
-          <w:b/>
-        </w:rPr>
-      </w:pPr>
-      <w:r>
-        <w:rPr>
-          <w:b/>
-        </w:rPr>
-        <w:t>Issues</w:t>
-      </w:r>
-    </w:p>
-    <w:p>
-      <w:pPr>
-        <w:pStyle w:val="ListParagraph"/>
-        <w:numPr>
-          <w:ilvl w:val="0"/>
-          <w:numId w:val="1"/>
-        </w:numPr>
-        <w:rPr>
-          <w:b/>
-        </w:rPr>
-      </w:pPr>
-      <w:r>
-        <w:rPr>
-          <w:b/>
-        </w:rPr>
-        <w:t>Results</w:t>
-      </w:r>
-    </w:p>
-    <w:p>
-      <w:pPr>
-        <w:pStyle w:val="ListParagraph"/>
-        <w:numPr>
-          <w:ilvl w:val="1"/>
-          <w:numId w:val="1"/>
-        </w:numPr>
-        <w:rPr>
-          <w:b/>
-        </w:rPr>
-      </w:pPr>
-      <w:r>
-        <w:rPr>
-          <w:b/>
-        </w:rPr>
-        <w:t>Comparing different passwords with different databases.</w:t>
-      </w:r>
-    </w:p>
-    <w:p>
-      <w:pPr>
-        <w:pStyle w:val="ListParagraph"/>
-        <w:numPr>
-          <w:ilvl w:val="1"/>
-          <w:numId w:val="1"/>
-        </w:numPr>
-        <w:rPr>
-          <w:b/>
-        </w:rPr>
-      </w:pPr>
-      <w:r>
-        <w:rPr>
-          <w:b/>
-        </w:rPr>
-        <w:t>Compare different size databases.</w:t>
+        <w:t xml:space="preserve">Radius </w:t>
       </w:r>
     </w:p>
     <w:p>

</xml_diff>